<commit_message>
Updating the Application document and fixed the bug in OrderDAO
</commit_message>
<xml_diff>
--- a/The Pizza Box.docx
+++ b/The Pizza Box.docx
@@ -392,8 +392,6 @@
       <w:r>
         <w:t xml:space="preserve">             </w:t>
       </w:r>
-      <w:bookmarkStart w:id="0" w:name="_GoBack"/>
-      <w:bookmarkEnd w:id="0"/>
       <w:r>
         <w:rPr>
           <w:noProof/>
@@ -444,16 +442,7 @@
         </w:numPr>
       </w:pPr>
       <w:r>
-        <w:t>Paid orders are then picked up by the core-in</w:t>
-      </w:r>
-      <w:r>
-        <w:t xml:space="preserve">tegration </w:t>
-      </w:r>
-      <w:r>
-        <w:t>flow which will process the suborders ind</w:t>
-      </w:r>
-      <w:r>
-        <w:t>ependently</w:t>
+        <w:t>On clicking the ‘Proceed to Checkout’ button the user will redirected to the payment module</w:t>
       </w:r>
       <w:r>
         <w:t>.</w:t>
@@ -468,18 +457,7 @@
         </w:numPr>
       </w:pPr>
       <w:r>
-        <w:t>These orders are in the ready state and are now ready to be picked up by the delivery system to get delivered.</w:t>
-      </w:r>
-    </w:p>
-    <w:p/>
-    <w:p/>
-    <w:p>
-      <w:pPr>
-        <w:pStyle w:val="Heading2"/>
-      </w:pPr>
-      <w:r>
-        <w:lastRenderedPageBreak/>
-        <w:t>Payment flow</w:t>
+        <w:t>Paid orders are then picked up by the core-integration flow which will process the suborders independently.</w:t>
       </w:r>
     </w:p>
     <w:p>
@@ -491,19 +469,18 @@
         </w:numPr>
       </w:pPr>
       <w:r>
-        <w:t>When user selects the online payment method, he will be redirected to a third party payment gateway</w:t>
-      </w:r>
-      <w:r>
-        <w:t xml:space="preserve"> and </w:t>
-      </w:r>
-      <w:r>
-        <w:t xml:space="preserve">will </w:t>
-      </w:r>
-      <w:r>
-        <w:t xml:space="preserve">return with success or error </w:t>
-      </w:r>
-      <w:r>
-        <w:t>response.</w:t>
+        <w:t>These orders are in the ready state and are now ready to be picked up by the delivery system to get delivered.</w:t>
+      </w:r>
+    </w:p>
+    <w:p/>
+    <w:p/>
+    <w:p>
+      <w:pPr>
+        <w:pStyle w:val="Heading2"/>
+      </w:pPr>
+      <w:r>
+        <w:lastRenderedPageBreak/>
+        <w:t>Payment flow</w:t>
       </w:r>
     </w:p>
     <w:p>
@@ -515,7 +492,7 @@
         </w:numPr>
       </w:pPr>
       <w:r>
-        <w:t>This will cause an order to be in PAID or FAILED state.</w:t>
+        <w:t>The user will be asked to choose the payment method.</w:t>
       </w:r>
     </w:p>
     <w:p>
@@ -523,12 +500,232 @@
         <w:pStyle w:val="ListParagraph"/>
         <w:numPr>
           <w:ilvl w:val="0"/>
-          <w:numId w:val="3"/>
+          <w:numId w:val="5"/>
         </w:numPr>
       </w:pPr>
       <w:r>
-        <w:t>User will be allowed to try again.</w:t>
-      </w:r>
+        <w:t xml:space="preserve">When user selects the online payment method, </w:t>
+      </w:r>
+      <w:r>
+        <w:t xml:space="preserve">he will have to enter his card details </w:t>
+      </w:r>
+      <w:r>
+        <w:t>and then the payment will be processed through a third party gateway</w:t>
+      </w:r>
+      <w:r>
+        <w:t>.</w:t>
+      </w:r>
+    </w:p>
+    <w:p>
+      <w:pPr>
+        <w:ind w:left="720"/>
+      </w:pPr>
+      <w:r>
+        <w:rPr>
+          <w:noProof/>
+        </w:rPr>
+        <w:drawing>
+          <wp:inline distT="0" distB="0" distL="0" distR="0" wp14:anchorId="029719F5" wp14:editId="0A14498B">
+            <wp:extent cx="5943600" cy="2414905"/>
+            <wp:effectExtent l="0" t="0" r="0" b="4445"/>
+            <wp:docPr id="7" name="Picture 7"/>
+            <wp:cNvGraphicFramePr>
+              <a:graphicFrameLocks xmlns:a="http://schemas.openxmlformats.org/drawingml/2006/main" noChangeAspect="1"/>
+            </wp:cNvGraphicFramePr>
+            <a:graphic xmlns:a="http://schemas.openxmlformats.org/drawingml/2006/main">
+              <a:graphicData uri="http://schemas.openxmlformats.org/drawingml/2006/picture">
+                <pic:pic xmlns:pic="http://schemas.openxmlformats.org/drawingml/2006/picture">
+                  <pic:nvPicPr>
+                    <pic:cNvPr id="1" name=""/>
+                    <pic:cNvPicPr/>
+                  </pic:nvPicPr>
+                  <pic:blipFill>
+                    <a:blip r:embed="rId10"/>
+                    <a:stretch>
+                      <a:fillRect/>
+                    </a:stretch>
+                  </pic:blipFill>
+                  <pic:spPr>
+                    <a:xfrm>
+                      <a:off x="0" y="0"/>
+                      <a:ext cx="5943600" cy="2414905"/>
+                    </a:xfrm>
+                    <a:prstGeom prst="rect">
+                      <a:avLst/>
+                    </a:prstGeom>
+                  </pic:spPr>
+                </pic:pic>
+              </a:graphicData>
+            </a:graphic>
+          </wp:inline>
+        </w:drawing>
+      </w:r>
+    </w:p>
+    <w:p>
+      <w:pPr>
+        <w:ind w:left="720"/>
+      </w:pPr>
+      <w:r>
+        <w:t>Once the payment is done successfully invoice is generated and user will be able to view it.</w:t>
+      </w:r>
+    </w:p>
+    <w:p>
+      <w:pPr>
+        <w:ind w:left="720"/>
+      </w:pPr>
+      <w:r>
+        <w:rPr>
+          <w:noProof/>
+        </w:rPr>
+        <w:drawing>
+          <wp:inline distT="0" distB="0" distL="0" distR="0" wp14:anchorId="68A303C2" wp14:editId="2590D750">
+            <wp:extent cx="5943600" cy="2670810"/>
+            <wp:effectExtent l="0" t="0" r="0" b="0"/>
+            <wp:docPr id="8" name="Picture 8"/>
+            <wp:cNvGraphicFramePr>
+              <a:graphicFrameLocks xmlns:a="http://schemas.openxmlformats.org/drawingml/2006/main" noChangeAspect="1"/>
+            </wp:cNvGraphicFramePr>
+            <a:graphic xmlns:a="http://schemas.openxmlformats.org/drawingml/2006/main">
+              <a:graphicData uri="http://schemas.openxmlformats.org/drawingml/2006/picture">
+                <pic:pic xmlns:pic="http://schemas.openxmlformats.org/drawingml/2006/picture">
+                  <pic:nvPicPr>
+                    <pic:cNvPr id="1" name=""/>
+                    <pic:cNvPicPr/>
+                  </pic:nvPicPr>
+                  <pic:blipFill>
+                    <a:blip r:embed="rId11"/>
+                    <a:stretch>
+                      <a:fillRect/>
+                    </a:stretch>
+                  </pic:blipFill>
+                  <pic:spPr>
+                    <a:xfrm>
+                      <a:off x="0" y="0"/>
+                      <a:ext cx="5943600" cy="2670810"/>
+                    </a:xfrm>
+                    <a:prstGeom prst="rect">
+                      <a:avLst/>
+                    </a:prstGeom>
+                  </pic:spPr>
+                </pic:pic>
+              </a:graphicData>
+            </a:graphic>
+          </wp:inline>
+        </w:drawing>
+      </w:r>
+    </w:p>
+    <w:p>
+      <w:pPr>
+        <w:pStyle w:val="ListParagraph"/>
+        <w:ind w:left="1080"/>
+      </w:pPr>
+      <w:r>
+        <w:t>If the payment processing fails user will be shown a failure message and he will have to generate the order again.</w:t>
+      </w:r>
+    </w:p>
+    <w:p>
+      <w:pPr>
+        <w:pStyle w:val="ListParagraph"/>
+        <w:numPr>
+          <w:ilvl w:val="0"/>
+          <w:numId w:val="5"/>
+        </w:numPr>
+      </w:pPr>
+      <w:r>
+        <w:t xml:space="preserve">If the user chooses the ‘Cash </w:t>
+      </w:r>
+      <w:proofErr w:type="gramStart"/>
+      <w:r>
+        <w:t>On</w:t>
+      </w:r>
+      <w:proofErr w:type="gramEnd"/>
+      <w:r>
+        <w:t xml:space="preserve"> Delivery’ option </w:t>
+      </w:r>
+      <w:r>
+        <w:t>the invoice will generated and mode of payment will be set to Cash.</w:t>
+      </w:r>
+      <w:bookmarkStart w:id="0" w:name="_GoBack"/>
+      <w:bookmarkEnd w:id="0"/>
+    </w:p>
+    <w:p>
+      <w:pPr>
+        <w:ind w:left="1080"/>
+      </w:pPr>
+      <w:r>
+        <w:rPr>
+          <w:noProof/>
+        </w:rPr>
+        <w:lastRenderedPageBreak/>
+        <w:drawing>
+          <wp:inline distT="0" distB="0" distL="0" distR="0">
+            <wp:extent cx="4673600" cy="2628900"/>
+            <wp:effectExtent l="0" t="0" r="0" b="0"/>
+            <wp:docPr id="9" name="Picture 9" descr="cid:image001.png@01D2CB34.1E493DA0"/>
+            <wp:cNvGraphicFramePr>
+              <a:graphicFrameLocks xmlns:a="http://schemas.openxmlformats.org/drawingml/2006/main" noChangeAspect="1"/>
+            </wp:cNvGraphicFramePr>
+            <a:graphic xmlns:a="http://schemas.openxmlformats.org/drawingml/2006/main">
+              <a:graphicData uri="http://schemas.openxmlformats.org/drawingml/2006/picture">
+                <pic:pic xmlns:pic="http://schemas.openxmlformats.org/drawingml/2006/picture">
+                  <pic:nvPicPr>
+                    <pic:cNvPr id="0" name="Picture 3" descr="cid:image001.png@01D2CB34.1E493DA0"/>
+                    <pic:cNvPicPr>
+                      <a:picLocks noChangeAspect="1" noChangeArrowheads="1"/>
+                    </pic:cNvPicPr>
+                  </pic:nvPicPr>
+                  <pic:blipFill>
+                    <a:blip r:embed="rId12" r:link="rId13" cstate="print">
+                      <a:extLst>
+                        <a:ext uri="{28A0092B-C50C-407E-A947-70E740481C1C}">
+                          <a14:useLocalDpi xmlns:a14="http://schemas.microsoft.com/office/drawing/2010/main" val="0"/>
+                        </a:ext>
+                      </a:extLst>
+                    </a:blip>
+                    <a:srcRect/>
+                    <a:stretch>
+                      <a:fillRect/>
+                    </a:stretch>
+                  </pic:blipFill>
+                  <pic:spPr bwMode="auto">
+                    <a:xfrm>
+                      <a:off x="0" y="0"/>
+                      <a:ext cx="4680510" cy="2632787"/>
+                    </a:xfrm>
+                    <a:prstGeom prst="rect">
+                      <a:avLst/>
+                    </a:prstGeom>
+                    <a:noFill/>
+                    <a:ln>
+                      <a:noFill/>
+                    </a:ln>
+                  </pic:spPr>
+                </pic:pic>
+              </a:graphicData>
+            </a:graphic>
+          </wp:inline>
+        </w:drawing>
+      </w:r>
+    </w:p>
+    <w:p>
+      <w:pPr>
+        <w:pStyle w:val="ListParagraph"/>
+      </w:pPr>
+    </w:p>
+    <w:p>
+      <w:pPr>
+        <w:pStyle w:val="ListParagraph"/>
+      </w:pPr>
+    </w:p>
+    <w:p>
+      <w:pPr>
+        <w:pStyle w:val="ListParagraph"/>
+      </w:pPr>
+    </w:p>
+    <w:p>
+      <w:pPr>
+        <w:pStyle w:val="ListParagraph"/>
+      </w:pPr>
     </w:p>
     <w:p>
       <w:pPr>
@@ -543,32 +740,47 @@
         <w:t>Database Diagram</w:t>
       </w:r>
     </w:p>
-    <w:p>
-      <w:r>
-        <w:pict>
-          <v:shapetype id="_x0000_t75" coordsize="21600,21600" o:spt="75" o:preferrelative="t" path="m@4@5l@4@11@9@11@9@5xe" filled="f" stroked="f">
-            <v:stroke joinstyle="miter"/>
-            <v:formulas>
-              <v:f eqn="if lineDrawn pixelLineWidth 0"/>
-              <v:f eqn="sum @0 1 0"/>
-              <v:f eqn="sum 0 0 @1"/>
-              <v:f eqn="prod @2 1 2"/>
-              <v:f eqn="prod @3 21600 pixelWidth"/>
-              <v:f eqn="prod @3 21600 pixelHeight"/>
-              <v:f eqn="sum @0 0 1"/>
-              <v:f eqn="prod @6 1 2"/>
-              <v:f eqn="prod @7 21600 pixelWidth"/>
-              <v:f eqn="sum @8 21600 0"/>
-              <v:f eqn="prod @7 21600 pixelHeight"/>
-              <v:f eqn="sum @10 21600 0"/>
-            </v:formulas>
-            <v:path o:extrusionok="f" gradientshapeok="t" o:connecttype="rect"/>
-            <o:lock v:ext="edit" aspectratio="t"/>
-          </v:shapetype>
-          <v:shape id="_x0000_i1025" type="#_x0000_t75" style="width:468pt;height:198.25pt">
-            <v:imagedata r:id="rId10" o:title="thepizzabox"/>
-          </v:shape>
-        </w:pict>
+    <w:p/>
+    <w:p>
+      <w:r>
+        <w:rPr>
+          <w:noProof/>
+        </w:rPr>
+        <w:drawing>
+          <wp:inline distT="0" distB="0" distL="0" distR="0" wp14:anchorId="26BD9880" wp14:editId="533C1213">
+            <wp:extent cx="5943600" cy="3830320"/>
+            <wp:effectExtent l="0" t="0" r="0" b="0"/>
+            <wp:docPr id="6" name="Picture 6"/>
+            <wp:cNvGraphicFramePr>
+              <a:graphicFrameLocks xmlns:a="http://schemas.openxmlformats.org/drawingml/2006/main" noChangeAspect="1"/>
+            </wp:cNvGraphicFramePr>
+            <a:graphic xmlns:a="http://schemas.openxmlformats.org/drawingml/2006/main">
+              <a:graphicData uri="http://schemas.openxmlformats.org/drawingml/2006/picture">
+                <pic:pic xmlns:pic="http://schemas.openxmlformats.org/drawingml/2006/picture">
+                  <pic:nvPicPr>
+                    <pic:cNvPr id="1" name=""/>
+                    <pic:cNvPicPr/>
+                  </pic:nvPicPr>
+                  <pic:blipFill>
+                    <a:blip r:embed="rId14"/>
+                    <a:stretch>
+                      <a:fillRect/>
+                    </a:stretch>
+                  </pic:blipFill>
+                  <pic:spPr>
+                    <a:xfrm>
+                      <a:off x="0" y="0"/>
+                      <a:ext cx="5943600" cy="3830320"/>
+                    </a:xfrm>
+                    <a:prstGeom prst="rect">
+                      <a:avLst/>
+                    </a:prstGeom>
+                  </pic:spPr>
+                </pic:pic>
+              </a:graphicData>
+            </a:graphic>
+          </wp:inline>
+        </w:drawing>
       </w:r>
     </w:p>
     <w:p/>
@@ -672,6 +884,95 @@
     </w:lvl>
   </w:abstractNum>
   <w:abstractNum w:abstractNumId="1">
+    <w:nsid w:val="47554A78"/>
+    <w:multiLevelType w:val="hybridMultilevel"/>
+    <w:tmpl w:val="0B423B38"/>
+    <w:lvl w:ilvl="0" w:tplc="5B66D140">
+      <w:start w:val="1"/>
+      <w:numFmt w:val="lowerLetter"/>
+      <w:lvlText w:val="%1."/>
+      <w:lvlJc w:val="left"/>
+      <w:pPr>
+        <w:ind w:left="1080" w:hanging="360"/>
+      </w:pPr>
+      <w:rPr>
+        <w:rFonts w:hint="default"/>
+      </w:rPr>
+    </w:lvl>
+    <w:lvl w:ilvl="1" w:tplc="04090019" w:tentative="1">
+      <w:start w:val="1"/>
+      <w:numFmt w:val="lowerLetter"/>
+      <w:lvlText w:val="%2."/>
+      <w:lvlJc w:val="left"/>
+      <w:pPr>
+        <w:ind w:left="1800" w:hanging="360"/>
+      </w:pPr>
+    </w:lvl>
+    <w:lvl w:ilvl="2" w:tplc="0409001B" w:tentative="1">
+      <w:start w:val="1"/>
+      <w:numFmt w:val="lowerRoman"/>
+      <w:lvlText w:val="%3."/>
+      <w:lvlJc w:val="right"/>
+      <w:pPr>
+        <w:ind w:left="2520" w:hanging="180"/>
+      </w:pPr>
+    </w:lvl>
+    <w:lvl w:ilvl="3" w:tplc="0409000F" w:tentative="1">
+      <w:start w:val="1"/>
+      <w:numFmt w:val="decimal"/>
+      <w:lvlText w:val="%4."/>
+      <w:lvlJc w:val="left"/>
+      <w:pPr>
+        <w:ind w:left="3240" w:hanging="360"/>
+      </w:pPr>
+    </w:lvl>
+    <w:lvl w:ilvl="4" w:tplc="04090019" w:tentative="1">
+      <w:start w:val="1"/>
+      <w:numFmt w:val="lowerLetter"/>
+      <w:lvlText w:val="%5."/>
+      <w:lvlJc w:val="left"/>
+      <w:pPr>
+        <w:ind w:left="3960" w:hanging="360"/>
+      </w:pPr>
+    </w:lvl>
+    <w:lvl w:ilvl="5" w:tplc="0409001B" w:tentative="1">
+      <w:start w:val="1"/>
+      <w:numFmt w:val="lowerRoman"/>
+      <w:lvlText w:val="%6."/>
+      <w:lvlJc w:val="right"/>
+      <w:pPr>
+        <w:ind w:left="4680" w:hanging="180"/>
+      </w:pPr>
+    </w:lvl>
+    <w:lvl w:ilvl="6" w:tplc="0409000F" w:tentative="1">
+      <w:start w:val="1"/>
+      <w:numFmt w:val="decimal"/>
+      <w:lvlText w:val="%7."/>
+      <w:lvlJc w:val="left"/>
+      <w:pPr>
+        <w:ind w:left="5400" w:hanging="360"/>
+      </w:pPr>
+    </w:lvl>
+    <w:lvl w:ilvl="7" w:tplc="04090019" w:tentative="1">
+      <w:start w:val="1"/>
+      <w:numFmt w:val="lowerLetter"/>
+      <w:lvlText w:val="%8."/>
+      <w:lvlJc w:val="left"/>
+      <w:pPr>
+        <w:ind w:left="6120" w:hanging="360"/>
+      </w:pPr>
+    </w:lvl>
+    <w:lvl w:ilvl="8" w:tplc="0409001B" w:tentative="1">
+      <w:start w:val="1"/>
+      <w:numFmt w:val="lowerRoman"/>
+      <w:lvlText w:val="%9."/>
+      <w:lvlJc w:val="right"/>
+      <w:pPr>
+        <w:ind w:left="6840" w:hanging="180"/>
+      </w:pPr>
+    </w:lvl>
+  </w:abstractNum>
+  <w:abstractNum w:abstractNumId="2">
     <w:nsid w:val="63FD2AF7"/>
     <w:multiLevelType w:val="hybridMultilevel"/>
     <w:tmpl w:val="865E448E"/>
@@ -760,7 +1061,7 @@
       </w:pPr>
     </w:lvl>
   </w:abstractNum>
-  <w:abstractNum w:abstractNumId="2">
+  <w:abstractNum w:abstractNumId="3">
     <w:nsid w:val="694D7611"/>
     <w:multiLevelType w:val="hybridMultilevel"/>
     <w:tmpl w:val="8E82A114"/>
@@ -846,7 +1147,7 @@
       </w:pPr>
     </w:lvl>
   </w:abstractNum>
-  <w:abstractNum w:abstractNumId="3">
+  <w:abstractNum w:abstractNumId="4">
     <w:nsid w:val="71A33BA1"/>
     <w:multiLevelType w:val="hybridMultilevel"/>
     <w:tmpl w:val="9692D966"/>
@@ -933,15 +1234,18 @@
     </w:lvl>
   </w:abstractNum>
   <w:num w:numId="1">
-    <w:abstractNumId w:val="2"/>
+    <w:abstractNumId w:val="3"/>
   </w:num>
   <w:num w:numId="2">
     <w:abstractNumId w:val="0"/>
   </w:num>
   <w:num w:numId="3">
-    <w:abstractNumId w:val="3"/>
+    <w:abstractNumId w:val="4"/>
   </w:num>
   <w:num w:numId="4">
+    <w:abstractNumId w:val="2"/>
+  </w:num>
+  <w:num w:numId="5">
     <w:abstractNumId w:val="1"/>
   </w:num>
 </w:numbering>

</xml_diff>

<commit_message>
Updating the Application Document
</commit_message>
<xml_diff>
--- a/The Pizza Box.docx
+++ b/The Pizza Box.docx
@@ -105,9 +105,75 @@
         </w:numPr>
       </w:pPr>
       <w:r>
-        <w:t>User will login with username and password on the login page.</w:t>
-      </w:r>
-    </w:p>
+        <w:t>On browsing to the pizzabox url the user will be directed to the homepage of the application.</w:t>
+      </w:r>
+    </w:p>
+    <w:p>
+      <w:pPr>
+        <w:pStyle w:val="ListParagraph"/>
+      </w:pPr>
+    </w:p>
+    <w:p>
+      <w:pPr>
+        <w:pStyle w:val="ListParagraph"/>
+      </w:pPr>
+      <w:r>
+        <w:rPr>
+          <w:noProof/>
+        </w:rPr>
+        <w:drawing>
+          <wp:inline distT="0" distB="0" distL="0" distR="0" wp14:anchorId="5434021C" wp14:editId="35164451">
+            <wp:extent cx="4138551" cy="2894333"/>
+            <wp:effectExtent l="0" t="0" r="0" b="1270"/>
+            <wp:docPr id="1" name="Picture 1"/>
+            <wp:cNvGraphicFramePr>
+              <a:graphicFrameLocks xmlns:a="http://schemas.openxmlformats.org/drawingml/2006/main" noChangeAspect="1"/>
+            </wp:cNvGraphicFramePr>
+            <a:graphic xmlns:a="http://schemas.openxmlformats.org/drawingml/2006/main">
+              <a:graphicData uri="http://schemas.openxmlformats.org/drawingml/2006/picture">
+                <pic:pic xmlns:pic="http://schemas.openxmlformats.org/drawingml/2006/picture">
+                  <pic:nvPicPr>
+                    <pic:cNvPr id="1" name=""/>
+                    <pic:cNvPicPr/>
+                  </pic:nvPicPr>
+                  <pic:blipFill>
+                    <a:blip r:embed="rId5"/>
+                    <a:stretch>
+                      <a:fillRect/>
+                    </a:stretch>
+                  </pic:blipFill>
+                  <pic:spPr>
+                    <a:xfrm>
+                      <a:off x="0" y="0"/>
+                      <a:ext cx="4155347" cy="2906079"/>
+                    </a:xfrm>
+                    <a:prstGeom prst="rect">
+                      <a:avLst/>
+                    </a:prstGeom>
+                  </pic:spPr>
+                </pic:pic>
+              </a:graphicData>
+            </a:graphic>
+          </wp:inline>
+        </w:drawing>
+      </w:r>
+    </w:p>
+    <w:p>
+      <w:pPr>
+        <w:pStyle w:val="ListParagraph"/>
+      </w:pPr>
+    </w:p>
+    <w:p>
+      <w:pPr>
+        <w:pStyle w:val="ListParagraph"/>
+      </w:pPr>
+    </w:p>
+    <w:p>
+      <w:pPr>
+        <w:pStyle w:val="ListParagraph"/>
+      </w:pPr>
+    </w:p>
+    <w:p/>
     <w:p>
       <w:pPr>
         <w:pStyle w:val="ListParagraph"/>
@@ -117,9 +183,60 @@
         </w:numPr>
       </w:pPr>
       <w:r>
-        <w:t>After successful login, user will be directed to the orders page where it can create an order.</w:t>
-      </w:r>
-    </w:p>
+        <w:lastRenderedPageBreak/>
+        <w:t>When the user clicks on the login link, he will be redirected to the login page when he need to enter his username and password to proceed further</w:t>
+      </w:r>
+      <w:r>
+        <w:t>.</w:t>
+      </w:r>
+      <w:r>
+        <w:rPr>
+          <w:noProof/>
+        </w:rPr>
+        <w:t xml:space="preserve"> </w:t>
+      </w:r>
+      <w:r>
+        <w:rPr>
+          <w:noProof/>
+        </w:rPr>
+        <w:drawing>
+          <wp:inline distT="0" distB="0" distL="0" distR="0" wp14:anchorId="6169CC16" wp14:editId="32C758D6">
+            <wp:extent cx="4334494" cy="1643033"/>
+            <wp:effectExtent l="0" t="0" r="0" b="0"/>
+            <wp:docPr id="2" name="Picture 2"/>
+            <wp:cNvGraphicFramePr>
+              <a:graphicFrameLocks xmlns:a="http://schemas.openxmlformats.org/drawingml/2006/main" noChangeAspect="1"/>
+            </wp:cNvGraphicFramePr>
+            <a:graphic xmlns:a="http://schemas.openxmlformats.org/drawingml/2006/main">
+              <a:graphicData uri="http://schemas.openxmlformats.org/drawingml/2006/picture">
+                <pic:pic xmlns:pic="http://schemas.openxmlformats.org/drawingml/2006/picture">
+                  <pic:nvPicPr>
+                    <pic:cNvPr id="1" name=""/>
+                    <pic:cNvPicPr/>
+                  </pic:nvPicPr>
+                  <pic:blipFill>
+                    <a:blip r:embed="rId6"/>
+                    <a:stretch>
+                      <a:fillRect/>
+                    </a:stretch>
+                  </pic:blipFill>
+                  <pic:spPr>
+                    <a:xfrm>
+                      <a:off x="0" y="0"/>
+                      <a:ext cx="4355909" cy="1651150"/>
+                    </a:xfrm>
+                    <a:prstGeom prst="rect">
+                      <a:avLst/>
+                    </a:prstGeom>
+                  </pic:spPr>
+                </pic:pic>
+              </a:graphicData>
+            </a:graphic>
+          </wp:inline>
+        </w:drawing>
+      </w:r>
+    </w:p>
+    <w:p/>
     <w:p>
       <w:pPr>
         <w:pStyle w:val="ListParagraph"/>
@@ -129,7 +246,119 @@
         </w:numPr>
       </w:pPr>
       <w:r>
-        <w:t>It can then view the order summary and select a payment method – cash or card.</w:t>
+        <w:t>After successful login, user will be directed to the orders page where it can create an order.</w:t>
+      </w:r>
+      <w:r>
+        <w:t xml:space="preserve"> </w:t>
+      </w:r>
+      <w:r>
+        <w:rPr>
+          <w:noProof/>
+        </w:rPr>
+        <w:drawing>
+          <wp:inline distT="0" distB="0" distL="0" distR="0" wp14:anchorId="729D0477" wp14:editId="6E6D684F">
+            <wp:extent cx="4700548" cy="2992582"/>
+            <wp:effectExtent l="0" t="0" r="5080" b="0"/>
+            <wp:docPr id="3" name="Picture 3"/>
+            <wp:cNvGraphicFramePr>
+              <a:graphicFrameLocks xmlns:a="http://schemas.openxmlformats.org/drawingml/2006/main" noChangeAspect="1"/>
+            </wp:cNvGraphicFramePr>
+            <a:graphic xmlns:a="http://schemas.openxmlformats.org/drawingml/2006/main">
+              <a:graphicData uri="http://schemas.openxmlformats.org/drawingml/2006/picture">
+                <pic:pic xmlns:pic="http://schemas.openxmlformats.org/drawingml/2006/picture">
+                  <pic:nvPicPr>
+                    <pic:cNvPr id="1" name=""/>
+                    <pic:cNvPicPr/>
+                  </pic:nvPicPr>
+                  <pic:blipFill>
+                    <a:blip r:embed="rId7"/>
+                    <a:stretch>
+                      <a:fillRect/>
+                    </a:stretch>
+                  </pic:blipFill>
+                  <pic:spPr>
+                    <a:xfrm>
+                      <a:off x="0" y="0"/>
+                      <a:ext cx="4719078" cy="3004379"/>
+                    </a:xfrm>
+                    <a:prstGeom prst="rect">
+                      <a:avLst/>
+                    </a:prstGeom>
+                  </pic:spPr>
+                </pic:pic>
+              </a:graphicData>
+            </a:graphic>
+          </wp:inline>
+        </w:drawing>
+      </w:r>
+    </w:p>
+    <w:p>
+      <w:pPr>
+        <w:pStyle w:val="ListParagraph"/>
+      </w:pPr>
+    </w:p>
+    <w:p/>
+    <w:p/>
+    <w:p/>
+    <w:p/>
+    <w:p/>
+    <w:p/>
+    <w:p/>
+    <w:p>
+      <w:pPr>
+        <w:pStyle w:val="ListParagraph"/>
+      </w:pPr>
+      <w:r>
+        <w:lastRenderedPageBreak/>
+        <w:t>The user needs to select the checkbox corresponding to the item that he wants to order and enter the required quantity in the checkbox.</w:t>
+      </w:r>
+    </w:p>
+    <w:p>
+      <w:pPr>
+        <w:ind w:left="720"/>
+      </w:pPr>
+      <w:r>
+        <w:t xml:space="preserve"> </w:t>
+      </w:r>
+      <w:r>
+        <w:rPr>
+          <w:noProof/>
+        </w:rPr>
+        <w:drawing>
+          <wp:inline distT="0" distB="0" distL="0" distR="0" wp14:anchorId="2EA5B109" wp14:editId="415C7D72">
+            <wp:extent cx="4396208" cy="2719449"/>
+            <wp:effectExtent l="0" t="0" r="4445" b="5080"/>
+            <wp:docPr id="4" name="Picture 4"/>
+            <wp:cNvGraphicFramePr>
+              <a:graphicFrameLocks xmlns:a="http://schemas.openxmlformats.org/drawingml/2006/main" noChangeAspect="1"/>
+            </wp:cNvGraphicFramePr>
+            <a:graphic xmlns:a="http://schemas.openxmlformats.org/drawingml/2006/main">
+              <a:graphicData uri="http://schemas.openxmlformats.org/drawingml/2006/picture">
+                <pic:pic xmlns:pic="http://schemas.openxmlformats.org/drawingml/2006/picture">
+                  <pic:nvPicPr>
+                    <pic:cNvPr id="1" name=""/>
+                    <pic:cNvPicPr/>
+                  </pic:nvPicPr>
+                  <pic:blipFill>
+                    <a:blip r:embed="rId8"/>
+                    <a:stretch>
+                      <a:fillRect/>
+                    </a:stretch>
+                  </pic:blipFill>
+                  <pic:spPr>
+                    <a:xfrm>
+                      <a:off x="0" y="0"/>
+                      <a:ext cx="4409039" cy="2727386"/>
+                    </a:xfrm>
+                    <a:prstGeom prst="rect">
+                      <a:avLst/>
+                    </a:prstGeom>
+                  </pic:spPr>
+                </pic:pic>
+              </a:graphicData>
+            </a:graphic>
+          </wp:inline>
+        </w:drawing>
       </w:r>
     </w:p>
     <w:p>
@@ -141,19 +370,67 @@
         </w:numPr>
       </w:pPr>
       <w:r>
-        <w:t>Paid orders are then picked up by the core-in</w:t>
-      </w:r>
-      <w:r>
-        <w:t xml:space="preserve">tegration </w:t>
-      </w:r>
-      <w:r>
-        <w:t>flow which will process the suborders ind</w:t>
-      </w:r>
-      <w:r>
-        <w:t>ependently</w:t>
+        <w:t>When the user clicks on ‘Proceed for Payment’ button he will be redirected to the</w:t>
+      </w:r>
+      <w:r>
+        <w:t xml:space="preserve"> order summary </w:t>
+      </w:r>
+      <w:r>
+        <w:t>page where he can review his order the total amount to be paid an</w:t>
+      </w:r>
+      <w:r>
+        <w:t xml:space="preserve">d </w:t>
+      </w:r>
+      <w:r>
+        <w:t>then click on ‘Proceed for checkout ’ button</w:t>
       </w:r>
       <w:r>
         <w:t>.</w:t>
+      </w:r>
+    </w:p>
+    <w:p>
+      <w:r>
+        <w:t xml:space="preserve">             </w:t>
+      </w:r>
+      <w:r>
+        <w:rPr>
+          <w:noProof/>
+        </w:rPr>
+        <w:drawing>
+          <wp:inline distT="0" distB="0" distL="0" distR="0" wp14:anchorId="6366B60C" wp14:editId="71B4F6AA">
+            <wp:extent cx="4600684" cy="2275205"/>
+            <wp:effectExtent l="0" t="0" r="9525" b="0"/>
+            <wp:docPr id="5" name="Picture 5"/>
+            <wp:cNvGraphicFramePr>
+              <a:graphicFrameLocks xmlns:a="http://schemas.openxmlformats.org/drawingml/2006/main" noChangeAspect="1"/>
+            </wp:cNvGraphicFramePr>
+            <a:graphic xmlns:a="http://schemas.openxmlformats.org/drawingml/2006/main">
+              <a:graphicData uri="http://schemas.openxmlformats.org/drawingml/2006/picture">
+                <pic:pic xmlns:pic="http://schemas.openxmlformats.org/drawingml/2006/picture">
+                  <pic:nvPicPr>
+                    <pic:cNvPr id="1" name=""/>
+                    <pic:cNvPicPr/>
+                  </pic:nvPicPr>
+                  <pic:blipFill>
+                    <a:blip r:embed="rId9"/>
+                    <a:stretch>
+                      <a:fillRect/>
+                    </a:stretch>
+                  </pic:blipFill>
+                  <pic:spPr>
+                    <a:xfrm>
+                      <a:off x="0" y="0"/>
+                      <a:ext cx="4722718" cy="2335555"/>
+                    </a:xfrm>
+                    <a:prstGeom prst="rect">
+                      <a:avLst/>
+                    </a:prstGeom>
+                  </pic:spPr>
+                </pic:pic>
+              </a:graphicData>
+            </a:graphic>
+          </wp:inline>
+        </w:drawing>
       </w:r>
     </w:p>
     <w:p>
@@ -165,15 +442,10 @@
         </w:numPr>
       </w:pPr>
       <w:r>
-        <w:t>These orders are in the ready state and are now ready to be picked up by the delivery system to get delivered.</w:t>
-      </w:r>
-    </w:p>
-    <w:p>
-      <w:pPr>
-        <w:pStyle w:val="Heading2"/>
-      </w:pPr>
-      <w:r>
-        <w:t>Payment flow</w:t>
+        <w:t>On clicking the ‘Proceed to Checkout’ button the user will redirected to the payment module</w:t>
+      </w:r>
+      <w:r>
+        <w:t>.</w:t>
       </w:r>
     </w:p>
     <w:p>
@@ -185,19 +457,7 @@
         </w:numPr>
       </w:pPr>
       <w:r>
-        <w:t>When user selects the online payment method, he will be redirected to a third party payment gateway</w:t>
-      </w:r>
-      <w:r>
-        <w:t xml:space="preserve"> and </w:t>
-      </w:r>
-      <w:r>
-        <w:t xml:space="preserve">will </w:t>
-      </w:r>
-      <w:r>
-        <w:t xml:space="preserve">return with success or error </w:t>
-      </w:r>
-      <w:r>
-        <w:t>response.</w:t>
+        <w:t>Paid orders are then picked up by the core-integration flow which will process the suborders independently.</w:t>
       </w:r>
     </w:p>
     <w:p>
@@ -209,7 +469,18 @@
         </w:numPr>
       </w:pPr>
       <w:r>
-        <w:t>This will cause an order to be in PAID or FAILED state.</w:t>
+        <w:t>These orders are in the ready state and are now ready to be picked up by the delivery system to get delivered.</w:t>
+      </w:r>
+    </w:p>
+    <w:p/>
+    <w:p/>
+    <w:p>
+      <w:pPr>
+        <w:pStyle w:val="Heading2"/>
+      </w:pPr>
+      <w:r>
+        <w:lastRenderedPageBreak/>
+        <w:t>Payment flow</w:t>
       </w:r>
     </w:p>
     <w:p>
@@ -221,52 +492,296 @@
         </w:numPr>
       </w:pPr>
       <w:r>
-        <w:t>User will be allowed to try again.</w:t>
-      </w:r>
-    </w:p>
-    <w:p>
-      <w:pPr>
-        <w:pStyle w:val="ListParagraph"/>
-      </w:pPr>
-    </w:p>
-    <w:p>
-      <w:pPr>
-        <w:pStyle w:val="Heading1"/>
-      </w:pPr>
-      <w:r>
-        <w:lastRenderedPageBreak/>
-        <w:t>Database Diagram</w:t>
-      </w:r>
-    </w:p>
-    <w:p>
-      <w:r>
-        <w:pict>
-          <v:shapetype id="_x0000_t75" coordsize="21600,21600" o:spt="75" o:preferrelative="t" path="m@4@5l@4@11@9@11@9@5xe" filled="f" stroked="f">
-            <v:stroke joinstyle="miter"/>
-            <v:formulas>
-              <v:f eqn="if lineDrawn pixelLineWidth 0"/>
-              <v:f eqn="sum @0 1 0"/>
-              <v:f eqn="sum 0 0 @1"/>
-              <v:f eqn="prod @2 1 2"/>
-              <v:f eqn="prod @3 21600 pixelWidth"/>
-              <v:f eqn="prod @3 21600 pixelHeight"/>
-              <v:f eqn="sum @0 0 1"/>
-              <v:f eqn="prod @6 1 2"/>
-              <v:f eqn="prod @7 21600 pixelWidth"/>
-              <v:f eqn="sum @8 21600 0"/>
-              <v:f eqn="prod @7 21600 pixelHeight"/>
-              <v:f eqn="sum @10 21600 0"/>
-            </v:formulas>
-            <v:path o:extrusionok="f" gradientshapeok="t" o:connecttype="rect"/>
-            <o:lock v:ext="edit" aspectratio="t"/>
-          </v:shapetype>
-          <v:shape id="_x0000_i1025" type="#_x0000_t75" style="width:467.75pt;height:198.35pt">
-            <v:imagedata r:id="rId5" o:title="thepizzabox"/>
-          </v:shape>
-        </w:pict>
+        <w:t>The user will be asked to choose the payment method.</w:t>
+      </w:r>
+    </w:p>
+    <w:p>
+      <w:pPr>
+        <w:pStyle w:val="ListParagraph"/>
+        <w:numPr>
+          <w:ilvl w:val="0"/>
+          <w:numId w:val="5"/>
+        </w:numPr>
+      </w:pPr>
+      <w:r>
+        <w:t xml:space="preserve">When user selects the online payment method, </w:t>
+      </w:r>
+      <w:r>
+        <w:t xml:space="preserve">he will have to enter his card details </w:t>
+      </w:r>
+      <w:r>
+        <w:t>and then the payment will be processed through a third party gateway</w:t>
+      </w:r>
+      <w:r>
+        <w:t>.</w:t>
+      </w:r>
+    </w:p>
+    <w:p>
+      <w:pPr>
+        <w:ind w:left="720"/>
+      </w:pPr>
+      <w:r>
+        <w:rPr>
+          <w:noProof/>
+        </w:rPr>
+        <w:drawing>
+          <wp:inline distT="0" distB="0" distL="0" distR="0" wp14:anchorId="029719F5" wp14:editId="0A14498B">
+            <wp:extent cx="5943600" cy="2414905"/>
+            <wp:effectExtent l="0" t="0" r="0" b="4445"/>
+            <wp:docPr id="7" name="Picture 7"/>
+            <wp:cNvGraphicFramePr>
+              <a:graphicFrameLocks xmlns:a="http://schemas.openxmlformats.org/drawingml/2006/main" noChangeAspect="1"/>
+            </wp:cNvGraphicFramePr>
+            <a:graphic xmlns:a="http://schemas.openxmlformats.org/drawingml/2006/main">
+              <a:graphicData uri="http://schemas.openxmlformats.org/drawingml/2006/picture">
+                <pic:pic xmlns:pic="http://schemas.openxmlformats.org/drawingml/2006/picture">
+                  <pic:nvPicPr>
+                    <pic:cNvPr id="1" name=""/>
+                    <pic:cNvPicPr/>
+                  </pic:nvPicPr>
+                  <pic:blipFill>
+                    <a:blip r:embed="rId10"/>
+                    <a:stretch>
+                      <a:fillRect/>
+                    </a:stretch>
+                  </pic:blipFill>
+                  <pic:spPr>
+                    <a:xfrm>
+                      <a:off x="0" y="0"/>
+                      <a:ext cx="5943600" cy="2414905"/>
+                    </a:xfrm>
+                    <a:prstGeom prst="rect">
+                      <a:avLst/>
+                    </a:prstGeom>
+                  </pic:spPr>
+                </pic:pic>
+              </a:graphicData>
+            </a:graphic>
+          </wp:inline>
+        </w:drawing>
+      </w:r>
+    </w:p>
+    <w:p>
+      <w:pPr>
+        <w:ind w:left="720"/>
+      </w:pPr>
+      <w:r>
+        <w:t>Once the payment is done successfully invoice is generated and user will be able to view it.</w:t>
+      </w:r>
+    </w:p>
+    <w:p>
+      <w:pPr>
+        <w:ind w:left="720"/>
+      </w:pPr>
+      <w:r>
+        <w:rPr>
+          <w:noProof/>
+        </w:rPr>
+        <w:drawing>
+          <wp:inline distT="0" distB="0" distL="0" distR="0" wp14:anchorId="68A303C2" wp14:editId="2590D750">
+            <wp:extent cx="5943600" cy="2670810"/>
+            <wp:effectExtent l="0" t="0" r="0" b="0"/>
+            <wp:docPr id="8" name="Picture 8"/>
+            <wp:cNvGraphicFramePr>
+              <a:graphicFrameLocks xmlns:a="http://schemas.openxmlformats.org/drawingml/2006/main" noChangeAspect="1"/>
+            </wp:cNvGraphicFramePr>
+            <a:graphic xmlns:a="http://schemas.openxmlformats.org/drawingml/2006/main">
+              <a:graphicData uri="http://schemas.openxmlformats.org/drawingml/2006/picture">
+                <pic:pic xmlns:pic="http://schemas.openxmlformats.org/drawingml/2006/picture">
+                  <pic:nvPicPr>
+                    <pic:cNvPr id="1" name=""/>
+                    <pic:cNvPicPr/>
+                  </pic:nvPicPr>
+                  <pic:blipFill>
+                    <a:blip r:embed="rId11"/>
+                    <a:stretch>
+                      <a:fillRect/>
+                    </a:stretch>
+                  </pic:blipFill>
+                  <pic:spPr>
+                    <a:xfrm>
+                      <a:off x="0" y="0"/>
+                      <a:ext cx="5943600" cy="2670810"/>
+                    </a:xfrm>
+                    <a:prstGeom prst="rect">
+                      <a:avLst/>
+                    </a:prstGeom>
+                  </pic:spPr>
+                </pic:pic>
+              </a:graphicData>
+            </a:graphic>
+          </wp:inline>
+        </w:drawing>
+      </w:r>
+    </w:p>
+    <w:p>
+      <w:pPr>
+        <w:pStyle w:val="ListParagraph"/>
+        <w:ind w:left="1080"/>
+      </w:pPr>
+      <w:r>
+        <w:t>If the payment processing fails user will be shown a failure message and he will have to generate the order again.</w:t>
+      </w:r>
+    </w:p>
+    <w:p>
+      <w:pPr>
+        <w:pStyle w:val="ListParagraph"/>
+        <w:numPr>
+          <w:ilvl w:val="0"/>
+          <w:numId w:val="5"/>
+        </w:numPr>
+      </w:pPr>
+      <w:r>
+        <w:t xml:space="preserve">If the user chooses the ‘Cash </w:t>
+      </w:r>
+      <w:proofErr w:type="gramStart"/>
+      <w:r>
+        <w:t>On</w:t>
+      </w:r>
+      <w:proofErr w:type="gramEnd"/>
+      <w:r>
+        <w:t xml:space="preserve"> Delivery’ option </w:t>
+      </w:r>
+      <w:r>
+        <w:t>the invoice will generated and mode of payment will be set to Cash.</w:t>
       </w:r>
       <w:bookmarkStart w:id="0" w:name="_GoBack"/>
       <w:bookmarkEnd w:id="0"/>
+    </w:p>
+    <w:p>
+      <w:pPr>
+        <w:ind w:left="1080"/>
+      </w:pPr>
+      <w:r>
+        <w:rPr>
+          <w:noProof/>
+        </w:rPr>
+        <w:lastRenderedPageBreak/>
+        <w:drawing>
+          <wp:inline distT="0" distB="0" distL="0" distR="0">
+            <wp:extent cx="4673600" cy="2628900"/>
+            <wp:effectExtent l="0" t="0" r="0" b="0"/>
+            <wp:docPr id="9" name="Picture 9" descr="cid:image001.png@01D2CB34.1E493DA0"/>
+            <wp:cNvGraphicFramePr>
+              <a:graphicFrameLocks xmlns:a="http://schemas.openxmlformats.org/drawingml/2006/main" noChangeAspect="1"/>
+            </wp:cNvGraphicFramePr>
+            <a:graphic xmlns:a="http://schemas.openxmlformats.org/drawingml/2006/main">
+              <a:graphicData uri="http://schemas.openxmlformats.org/drawingml/2006/picture">
+                <pic:pic xmlns:pic="http://schemas.openxmlformats.org/drawingml/2006/picture">
+                  <pic:nvPicPr>
+                    <pic:cNvPr id="0" name="Picture 3" descr="cid:image001.png@01D2CB34.1E493DA0"/>
+                    <pic:cNvPicPr>
+                      <a:picLocks noChangeAspect="1" noChangeArrowheads="1"/>
+                    </pic:cNvPicPr>
+                  </pic:nvPicPr>
+                  <pic:blipFill>
+                    <a:blip r:embed="rId12" r:link="rId13" cstate="print">
+                      <a:extLst>
+                        <a:ext uri="{28A0092B-C50C-407E-A947-70E740481C1C}">
+                          <a14:useLocalDpi xmlns:a14="http://schemas.microsoft.com/office/drawing/2010/main" val="0"/>
+                        </a:ext>
+                      </a:extLst>
+                    </a:blip>
+                    <a:srcRect/>
+                    <a:stretch>
+                      <a:fillRect/>
+                    </a:stretch>
+                  </pic:blipFill>
+                  <pic:spPr bwMode="auto">
+                    <a:xfrm>
+                      <a:off x="0" y="0"/>
+                      <a:ext cx="4680510" cy="2632787"/>
+                    </a:xfrm>
+                    <a:prstGeom prst="rect">
+                      <a:avLst/>
+                    </a:prstGeom>
+                    <a:noFill/>
+                    <a:ln>
+                      <a:noFill/>
+                    </a:ln>
+                  </pic:spPr>
+                </pic:pic>
+              </a:graphicData>
+            </a:graphic>
+          </wp:inline>
+        </w:drawing>
+      </w:r>
+    </w:p>
+    <w:p>
+      <w:pPr>
+        <w:pStyle w:val="ListParagraph"/>
+      </w:pPr>
+    </w:p>
+    <w:p>
+      <w:pPr>
+        <w:pStyle w:val="ListParagraph"/>
+      </w:pPr>
+    </w:p>
+    <w:p>
+      <w:pPr>
+        <w:pStyle w:val="ListParagraph"/>
+      </w:pPr>
+    </w:p>
+    <w:p>
+      <w:pPr>
+        <w:pStyle w:val="ListParagraph"/>
+      </w:pPr>
+    </w:p>
+    <w:p>
+      <w:pPr>
+        <w:pStyle w:val="ListParagraph"/>
+      </w:pPr>
+    </w:p>
+    <w:p>
+      <w:pPr>
+        <w:pStyle w:val="Heading1"/>
+      </w:pPr>
+      <w:r>
+        <w:t>Database Diagram</w:t>
+      </w:r>
+    </w:p>
+    <w:p/>
+    <w:p>
+      <w:r>
+        <w:rPr>
+          <w:noProof/>
+        </w:rPr>
+        <w:drawing>
+          <wp:inline distT="0" distB="0" distL="0" distR="0" wp14:anchorId="26BD9880" wp14:editId="533C1213">
+            <wp:extent cx="5943600" cy="3830320"/>
+            <wp:effectExtent l="0" t="0" r="0" b="0"/>
+            <wp:docPr id="6" name="Picture 6"/>
+            <wp:cNvGraphicFramePr>
+              <a:graphicFrameLocks xmlns:a="http://schemas.openxmlformats.org/drawingml/2006/main" noChangeAspect="1"/>
+            </wp:cNvGraphicFramePr>
+            <a:graphic xmlns:a="http://schemas.openxmlformats.org/drawingml/2006/main">
+              <a:graphicData uri="http://schemas.openxmlformats.org/drawingml/2006/picture">
+                <pic:pic xmlns:pic="http://schemas.openxmlformats.org/drawingml/2006/picture">
+                  <pic:nvPicPr>
+                    <pic:cNvPr id="1" name=""/>
+                    <pic:cNvPicPr/>
+                  </pic:nvPicPr>
+                  <pic:blipFill>
+                    <a:blip r:embed="rId14"/>
+                    <a:stretch>
+                      <a:fillRect/>
+                    </a:stretch>
+                  </pic:blipFill>
+                  <pic:spPr>
+                    <a:xfrm>
+                      <a:off x="0" y="0"/>
+                      <a:ext cx="5943600" cy="3830320"/>
+                    </a:xfrm>
+                    <a:prstGeom prst="rect">
+                      <a:avLst/>
+                    </a:prstGeom>
+                  </pic:spPr>
+                </pic:pic>
+              </a:graphicData>
+            </a:graphic>
+          </wp:inline>
+        </w:drawing>
+      </w:r>
     </w:p>
     <w:p/>
     <w:p/>
@@ -282,7 +797,7 @@
 
 <file path=word/numbering.xml><?xml version="1.0" encoding="utf-8"?>
 <w:numbering xmlns:wpc="http://schemas.microsoft.com/office/word/2010/wordprocessingCanvas" xmlns:mc="http://schemas.openxmlformats.org/markup-compatibility/2006" xmlns:o="urn:schemas-microsoft-com:office:office" xmlns:r="http://schemas.openxmlformats.org/officeDocument/2006/relationships" xmlns:m="http://schemas.openxmlformats.org/officeDocument/2006/math" xmlns:v="urn:schemas-microsoft-com:vml" xmlns:wp14="http://schemas.microsoft.com/office/word/2010/wordprocessingDrawing" xmlns:wp="http://schemas.openxmlformats.org/drawingml/2006/wordprocessingDrawing" xmlns:w10="urn:schemas-microsoft-com:office:word" xmlns:w="http://schemas.openxmlformats.org/wordprocessingml/2006/main" xmlns:w14="http://schemas.microsoft.com/office/word/2010/wordml" xmlns:w15="http://schemas.microsoft.com/office/word/2012/wordml" xmlns:wpg="http://schemas.microsoft.com/office/word/2010/wordprocessingGroup" xmlns:wpi="http://schemas.microsoft.com/office/word/2010/wordprocessingInk" xmlns:wne="http://schemas.microsoft.com/office/word/2006/wordml" xmlns:wps="http://schemas.microsoft.com/office/word/2010/wordprocessingShape" mc:Ignorable="w14 w15 wp14">
-  <w:abstractNum w:abstractNumId="0" w15:restartNumberingAfterBreak="0">
+  <w:abstractNum w:abstractNumId="0">
     <w:nsid w:val="38FA06E6"/>
     <w:multiLevelType w:val="hybridMultilevel"/>
     <w:tmpl w:val="98F43506"/>
@@ -368,7 +883,96 @@
       </w:pPr>
     </w:lvl>
   </w:abstractNum>
-  <w:abstractNum w:abstractNumId="1" w15:restartNumberingAfterBreak="0">
+  <w:abstractNum w:abstractNumId="1">
+    <w:nsid w:val="47554A78"/>
+    <w:multiLevelType w:val="hybridMultilevel"/>
+    <w:tmpl w:val="0B423B38"/>
+    <w:lvl w:ilvl="0" w:tplc="5B66D140">
+      <w:start w:val="1"/>
+      <w:numFmt w:val="lowerLetter"/>
+      <w:lvlText w:val="%1."/>
+      <w:lvlJc w:val="left"/>
+      <w:pPr>
+        <w:ind w:left="1080" w:hanging="360"/>
+      </w:pPr>
+      <w:rPr>
+        <w:rFonts w:hint="default"/>
+      </w:rPr>
+    </w:lvl>
+    <w:lvl w:ilvl="1" w:tplc="04090019" w:tentative="1">
+      <w:start w:val="1"/>
+      <w:numFmt w:val="lowerLetter"/>
+      <w:lvlText w:val="%2."/>
+      <w:lvlJc w:val="left"/>
+      <w:pPr>
+        <w:ind w:left="1800" w:hanging="360"/>
+      </w:pPr>
+    </w:lvl>
+    <w:lvl w:ilvl="2" w:tplc="0409001B" w:tentative="1">
+      <w:start w:val="1"/>
+      <w:numFmt w:val="lowerRoman"/>
+      <w:lvlText w:val="%3."/>
+      <w:lvlJc w:val="right"/>
+      <w:pPr>
+        <w:ind w:left="2520" w:hanging="180"/>
+      </w:pPr>
+    </w:lvl>
+    <w:lvl w:ilvl="3" w:tplc="0409000F" w:tentative="1">
+      <w:start w:val="1"/>
+      <w:numFmt w:val="decimal"/>
+      <w:lvlText w:val="%4."/>
+      <w:lvlJc w:val="left"/>
+      <w:pPr>
+        <w:ind w:left="3240" w:hanging="360"/>
+      </w:pPr>
+    </w:lvl>
+    <w:lvl w:ilvl="4" w:tplc="04090019" w:tentative="1">
+      <w:start w:val="1"/>
+      <w:numFmt w:val="lowerLetter"/>
+      <w:lvlText w:val="%5."/>
+      <w:lvlJc w:val="left"/>
+      <w:pPr>
+        <w:ind w:left="3960" w:hanging="360"/>
+      </w:pPr>
+    </w:lvl>
+    <w:lvl w:ilvl="5" w:tplc="0409001B" w:tentative="1">
+      <w:start w:val="1"/>
+      <w:numFmt w:val="lowerRoman"/>
+      <w:lvlText w:val="%6."/>
+      <w:lvlJc w:val="right"/>
+      <w:pPr>
+        <w:ind w:left="4680" w:hanging="180"/>
+      </w:pPr>
+    </w:lvl>
+    <w:lvl w:ilvl="6" w:tplc="0409000F" w:tentative="1">
+      <w:start w:val="1"/>
+      <w:numFmt w:val="decimal"/>
+      <w:lvlText w:val="%7."/>
+      <w:lvlJc w:val="left"/>
+      <w:pPr>
+        <w:ind w:left="5400" w:hanging="360"/>
+      </w:pPr>
+    </w:lvl>
+    <w:lvl w:ilvl="7" w:tplc="04090019" w:tentative="1">
+      <w:start w:val="1"/>
+      <w:numFmt w:val="lowerLetter"/>
+      <w:lvlText w:val="%8."/>
+      <w:lvlJc w:val="left"/>
+      <w:pPr>
+        <w:ind w:left="6120" w:hanging="360"/>
+      </w:pPr>
+    </w:lvl>
+    <w:lvl w:ilvl="8" w:tplc="0409001B" w:tentative="1">
+      <w:start w:val="1"/>
+      <w:numFmt w:val="lowerRoman"/>
+      <w:lvlText w:val="%9."/>
+      <w:lvlJc w:val="right"/>
+      <w:pPr>
+        <w:ind w:left="6840" w:hanging="180"/>
+      </w:pPr>
+    </w:lvl>
+  </w:abstractNum>
+  <w:abstractNum w:abstractNumId="2">
     <w:nsid w:val="63FD2AF7"/>
     <w:multiLevelType w:val="hybridMultilevel"/>
     <w:tmpl w:val="865E448E"/>
@@ -457,7 +1061,7 @@
       </w:pPr>
     </w:lvl>
   </w:abstractNum>
-  <w:abstractNum w:abstractNumId="2" w15:restartNumberingAfterBreak="0">
+  <w:abstractNum w:abstractNumId="3">
     <w:nsid w:val="694D7611"/>
     <w:multiLevelType w:val="hybridMultilevel"/>
     <w:tmpl w:val="8E82A114"/>
@@ -543,7 +1147,7 @@
       </w:pPr>
     </w:lvl>
   </w:abstractNum>
-  <w:abstractNum w:abstractNumId="3" w15:restartNumberingAfterBreak="0">
+  <w:abstractNum w:abstractNumId="4">
     <w:nsid w:val="71A33BA1"/>
     <w:multiLevelType w:val="hybridMultilevel"/>
     <w:tmpl w:val="9692D966"/>
@@ -630,15 +1234,18 @@
     </w:lvl>
   </w:abstractNum>
   <w:num w:numId="1">
-    <w:abstractNumId w:val="2"/>
+    <w:abstractNumId w:val="3"/>
   </w:num>
   <w:num w:numId="2">
     <w:abstractNumId w:val="0"/>
   </w:num>
   <w:num w:numId="3">
-    <w:abstractNumId w:val="3"/>
+    <w:abstractNumId w:val="4"/>
   </w:num>
   <w:num w:numId="4">
+    <w:abstractNumId w:val="2"/>
+  </w:num>
+  <w:num w:numId="5">
     <w:abstractNumId w:val="1"/>
   </w:num>
 </w:numbering>

</xml_diff>